<commit_message>
updated readme Documents for builds
</commit_message>
<xml_diff>
--- a/Builds/readme.docx
+++ b/Builds/readme.docx
@@ -4,13 +4,7 @@
   <w:body>
     <w:p>
       <w:r>
-        <w:t xml:space="preserve">Please first uncompress the "UnityPlayer.zip" file </w:t>
-      </w:r>
-      <w:r>
-        <w:t>and</w:t>
-      </w:r>
-      <w:r>
-        <w:t xml:space="preserve"> the "Traffic Ki Mummy_Data" file and move them to the Builds folder under the same hierarchy as the “Traffic Ki Mummy.exe”.</w:t>
+        <w:t>Please first uncompress the "UnityPlayer.zip" file and the "Traffic Ki Mummy_Data" file and move them to the Builds folder under the same hierarchy as the “Traffic Ki Mummy.exe”.</w:t>
       </w:r>
     </w:p>
     <w:p>
@@ -20,6 +14,9 @@
     </w:p>
     <w:p>
       <w:r>
+        <w:rPr>
+          <w:noProof/>
+        </w:rPr>
         <w:drawing>
           <wp:inline distT="0" distB="0" distL="0" distR="0" wp14:anchorId="58B6F521" wp14:editId="0DB275BC">
             <wp:extent cx="5943600" cy="2984500"/>
@@ -55,6 +52,17 @@
             </a:graphic>
           </wp:inline>
         </w:drawing>
+      </w:r>
+    </w:p>
+    <w:p/>
+    <w:p>
+      <w:r>
+        <w:t>or you can download the Builds folder from here:</w:t>
+      </w:r>
+    </w:p>
+    <w:p>
+      <w:r>
+        <w:t>https://drive.google.com/drive/folders/1-plOWpoo0bouVxrY4jQR4A7Cx3eZC59q?usp=share_link</w:t>
       </w:r>
     </w:p>
     <w:sectPr>

</xml_diff>